<commit_message>
modifications on Aug 17
</commit_message>
<xml_diff>
--- a/static/docs/DOCUMENTO CONGRESO.docx
+++ b/static/docs/DOCUMENTO CONGRESO.docx
@@ -61,7 +61,6 @@
         </w:rPr>
         <w:t>-</w:t>
       </w:r>
-      <w:proofErr w:type="spellStart"/>
       <w:r>
         <w:rPr>
           <w:b/>
@@ -69,9 +68,8 @@
           <w:sz w:val="40"/>
           <w:szCs w:val="40"/>
         </w:rPr>
-        <w:t>Call</w:t>
-      </w:r>
-      <w:proofErr w:type="spellEnd"/>
+        <w:t>Call of papers</w:t>
+      </w:r>
       <w:r>
         <w:rPr>
           <w:b/>
@@ -79,118 +77,144 @@
           <w:sz w:val="40"/>
           <w:szCs w:val="40"/>
         </w:rPr>
-        <w:t xml:space="preserve"> </w:t>
-      </w:r>
-      <w:proofErr w:type="spellStart"/>
-      <w:r>
-        <w:rPr>
+        <w:t>-</w:t>
+      </w:r>
+    </w:p>
+    <w:p>
+      <w:pPr>
+        <w:jc w:val="both"/>
+        <w:rPr>
+          <w:rFonts w:cstheme="minorHAnsi"/>
+          <w:sz w:val="24"/>
+          <w:szCs w:val="24"/>
+        </w:rPr>
+      </w:pPr>
+    </w:p>
+    <w:p>
+      <w:pPr>
+        <w:spacing w:after="0" w:line="240" w:lineRule="auto"/>
+        <w:rPr>
+          <w:rFonts w:cstheme="minorHAnsi"/>
+          <w:sz w:val="24"/>
+          <w:szCs w:val="24"/>
+        </w:rPr>
+      </w:pPr>
+      <w:r>
+        <w:rPr>
+          <w:rFonts w:cstheme="minorHAnsi"/>
           <w:b/>
           <w:bCs/>
-          <w:sz w:val="40"/>
-          <w:szCs w:val="40"/>
-        </w:rPr>
-        <w:t>of</w:t>
-      </w:r>
-      <w:proofErr w:type="spellEnd"/>
-      <w:r>
-        <w:rPr>
+          <w:sz w:val="24"/>
+          <w:szCs w:val="24"/>
+        </w:rPr>
+        <w:t>Fecha de realización del Congreso:</w:t>
+      </w:r>
+      <w:r>
+        <w:rPr>
+          <w:rFonts w:cstheme="minorHAnsi"/>
+          <w:sz w:val="24"/>
+          <w:szCs w:val="24"/>
+        </w:rPr>
+        <w:t xml:space="preserve"> 2</w:t>
+      </w:r>
+      <w:r>
+        <w:rPr>
+          <w:rFonts w:cstheme="minorHAnsi"/>
+          <w:sz w:val="24"/>
+          <w:szCs w:val="24"/>
+        </w:rPr>
+        <w:t>5</w:t>
+      </w:r>
+      <w:r>
+        <w:rPr>
+          <w:rFonts w:cstheme="minorHAnsi"/>
+          <w:sz w:val="24"/>
+          <w:szCs w:val="24"/>
+        </w:rPr>
+        <w:t xml:space="preserve"> de octubre de 2023</w:t>
+      </w:r>
+    </w:p>
+    <w:p>
+      <w:pPr>
+        <w:pStyle w:val="Default"/>
+        <w:jc w:val="both"/>
+        <w:rPr>
+          <w:rFonts w:asciiTheme="minorHAnsi" w:hAnsiTheme="minorHAnsi" w:cstheme="minorHAnsi"/>
+        </w:rPr>
+      </w:pPr>
+      <w:r>
+        <w:rPr>
+          <w:rFonts w:asciiTheme="minorHAnsi" w:hAnsiTheme="minorHAnsi" w:cstheme="minorHAnsi"/>
           <w:b/>
           <w:bCs/>
-          <w:sz w:val="40"/>
-          <w:szCs w:val="40"/>
+        </w:rPr>
+        <w:t xml:space="preserve">Modalidad: </w:t>
+      </w:r>
+      <w:r>
+        <w:rPr>
+          <w:rFonts w:asciiTheme="minorHAnsi" w:hAnsiTheme="minorHAnsi" w:cstheme="minorHAnsi"/>
         </w:rPr>
         <w:t xml:space="preserve"> </w:t>
       </w:r>
-      <w:proofErr w:type="spellStart"/>
-      <w:r>
-        <w:rPr>
+      <w:r>
+        <w:rPr>
+          <w:rFonts w:asciiTheme="minorHAnsi" w:hAnsiTheme="minorHAnsi" w:cstheme="minorHAnsi"/>
+        </w:rPr>
+        <w:t>Presencial / Virtual</w:t>
+      </w:r>
+    </w:p>
+    <w:p>
+      <w:pPr>
+        <w:pStyle w:val="Default"/>
+        <w:jc w:val="both"/>
+        <w:rPr>
+          <w:rFonts w:asciiTheme="minorHAnsi" w:hAnsiTheme="minorHAnsi" w:cstheme="minorHAnsi"/>
+        </w:rPr>
+      </w:pPr>
+      <w:r>
+        <w:rPr>
+          <w:rFonts w:asciiTheme="minorHAnsi" w:hAnsiTheme="minorHAnsi" w:cstheme="minorHAnsi"/>
           <w:b/>
           <w:bCs/>
-          <w:sz w:val="40"/>
-          <w:szCs w:val="40"/>
-        </w:rPr>
-        <w:t>papers</w:t>
-      </w:r>
-      <w:proofErr w:type="spellEnd"/>
-      <w:r>
-        <w:rPr>
+        </w:rPr>
+        <w:t>Lugar:</w:t>
+      </w:r>
+      <w:r>
+        <w:rPr>
+          <w:rFonts w:asciiTheme="minorHAnsi" w:hAnsiTheme="minorHAnsi" w:cstheme="minorHAnsi"/>
           <w:b/>
           <w:bCs/>
-          <w:sz w:val="40"/>
-          <w:szCs w:val="40"/>
-        </w:rPr>
-        <w:t>-</w:t>
-      </w:r>
-    </w:p>
-    <w:p>
-      <w:pPr>
+        </w:rPr>
+        <w:t xml:space="preserve"> </w:t>
+      </w:r>
+      <w:r>
+        <w:rPr>
+          <w:rFonts w:asciiTheme="minorHAnsi" w:hAnsiTheme="minorHAnsi" w:cstheme="minorHAnsi"/>
+        </w:rPr>
+        <w:t xml:space="preserve">Auditorio Sena.  Dirección: </w:t>
+      </w:r>
+      <w:r>
+        <w:rPr>
+          <w:rFonts w:asciiTheme="minorHAnsi" w:hAnsiTheme="minorHAnsi" w:cstheme="minorHAnsi"/>
+        </w:rPr>
+        <w:t>Centro de gestión de mercados logística y TI</w:t>
+      </w:r>
+    </w:p>
+    <w:p>
+      <w:pPr>
+        <w:pStyle w:val="Default"/>
         <w:jc w:val="both"/>
         <w:rPr>
-          <w:rFonts w:cstheme="minorHAnsi"/>
-          <w:sz w:val="24"/>
-          <w:szCs w:val="24"/>
-        </w:rPr>
-      </w:pPr>
-    </w:p>
-    <w:p>
-      <w:pPr>
-        <w:spacing w:after="0" w:line="240" w:lineRule="auto"/>
-        <w:rPr>
-          <w:rFonts w:cstheme="minorHAnsi"/>
-          <w:sz w:val="24"/>
-          <w:szCs w:val="24"/>
-        </w:rPr>
-      </w:pPr>
-      <w:r>
-        <w:rPr>
-          <w:rFonts w:cstheme="minorHAnsi"/>
+          <w:rFonts w:asciiTheme="minorHAnsi" w:hAnsiTheme="minorHAnsi" w:cstheme="minorHAnsi"/>
+        </w:rPr>
+      </w:pPr>
+      <w:r>
+        <w:rPr>
+          <w:rFonts w:asciiTheme="minorHAnsi" w:hAnsiTheme="minorHAnsi" w:cstheme="minorHAnsi"/>
           <w:b/>
           <w:bCs/>
-          <w:sz w:val="24"/>
-          <w:szCs w:val="24"/>
-        </w:rPr>
-        <w:t>Fecha de realización del Congreso:</w:t>
-      </w:r>
-      <w:r>
-        <w:rPr>
-          <w:rFonts w:cstheme="minorHAnsi"/>
-          <w:sz w:val="24"/>
-          <w:szCs w:val="24"/>
-        </w:rPr>
-        <w:t xml:space="preserve"> 2</w:t>
-      </w:r>
-      <w:r>
-        <w:rPr>
-          <w:rFonts w:cstheme="minorHAnsi"/>
-          <w:sz w:val="24"/>
-          <w:szCs w:val="24"/>
-        </w:rPr>
-        <w:t>5</w:t>
-      </w:r>
-      <w:r>
-        <w:rPr>
-          <w:rFonts w:cstheme="minorHAnsi"/>
-          <w:sz w:val="24"/>
-          <w:szCs w:val="24"/>
-        </w:rPr>
-        <w:t xml:space="preserve"> de octubre de 2023</w:t>
-      </w:r>
-    </w:p>
-    <w:p>
-      <w:pPr>
-        <w:pStyle w:val="Default"/>
-        <w:jc w:val="both"/>
-        <w:rPr>
-          <w:rFonts w:asciiTheme="minorHAnsi" w:hAnsiTheme="minorHAnsi" w:cstheme="minorHAnsi"/>
-        </w:rPr>
-      </w:pPr>
-      <w:r>
-        <w:rPr>
-          <w:rFonts w:asciiTheme="minorHAnsi" w:hAnsiTheme="minorHAnsi" w:cstheme="minorHAnsi"/>
-          <w:b/>
-          <w:bCs/>
-        </w:rPr>
-        <w:t xml:space="preserve">Modalidad: </w:t>
+        </w:rPr>
+        <w:t>Virtual:</w:t>
       </w:r>
       <w:r>
         <w:rPr>
@@ -202,72 +226,6 @@
         <w:rPr>
           <w:rFonts w:asciiTheme="minorHAnsi" w:hAnsiTheme="minorHAnsi" w:cstheme="minorHAnsi"/>
         </w:rPr>
-        <w:t>Presencial / Virtual</w:t>
-      </w:r>
-    </w:p>
-    <w:p>
-      <w:pPr>
-        <w:pStyle w:val="Default"/>
-        <w:jc w:val="both"/>
-        <w:rPr>
-          <w:rFonts w:asciiTheme="minorHAnsi" w:hAnsiTheme="minorHAnsi" w:cstheme="minorHAnsi"/>
-        </w:rPr>
-      </w:pPr>
-      <w:r>
-        <w:rPr>
-          <w:rFonts w:asciiTheme="minorHAnsi" w:hAnsiTheme="minorHAnsi" w:cstheme="minorHAnsi"/>
-          <w:b/>
-          <w:bCs/>
-        </w:rPr>
-        <w:t>Lugar:</w:t>
-      </w:r>
-      <w:r>
-        <w:rPr>
-          <w:rFonts w:asciiTheme="minorHAnsi" w:hAnsiTheme="minorHAnsi" w:cstheme="minorHAnsi"/>
-          <w:b/>
-          <w:bCs/>
-        </w:rPr>
-        <w:t xml:space="preserve"> </w:t>
-      </w:r>
-      <w:r>
-        <w:rPr>
-          <w:rFonts w:asciiTheme="minorHAnsi" w:hAnsiTheme="minorHAnsi" w:cstheme="minorHAnsi"/>
-        </w:rPr>
-        <w:t xml:space="preserve">Auditorio Sena.  Dirección: </w:t>
-      </w:r>
-      <w:r>
-        <w:rPr>
-          <w:rFonts w:asciiTheme="minorHAnsi" w:hAnsiTheme="minorHAnsi" w:cstheme="minorHAnsi"/>
-        </w:rPr>
-        <w:t>Centro de gestión de mercados logística y TI</w:t>
-      </w:r>
-    </w:p>
-    <w:p>
-      <w:pPr>
-        <w:pStyle w:val="Default"/>
-        <w:jc w:val="both"/>
-        <w:rPr>
-          <w:rFonts w:asciiTheme="minorHAnsi" w:hAnsiTheme="minorHAnsi" w:cstheme="minorHAnsi"/>
-        </w:rPr>
-      </w:pPr>
-      <w:r>
-        <w:rPr>
-          <w:rFonts w:asciiTheme="minorHAnsi" w:hAnsiTheme="minorHAnsi" w:cstheme="minorHAnsi"/>
-          <w:b/>
-          <w:bCs/>
-        </w:rPr>
-        <w:t>Virtual:</w:t>
-      </w:r>
-      <w:r>
-        <w:rPr>
-          <w:rFonts w:asciiTheme="minorHAnsi" w:hAnsiTheme="minorHAnsi" w:cstheme="minorHAnsi"/>
-        </w:rPr>
-        <w:t xml:space="preserve"> </w:t>
-      </w:r>
-      <w:r>
-        <w:rPr>
-          <w:rFonts w:asciiTheme="minorHAnsi" w:hAnsiTheme="minorHAnsi" w:cstheme="minorHAnsi"/>
-        </w:rPr>
         <w:t>T</w:t>
       </w:r>
       <w:r>
@@ -286,21 +244,7 @@
         <w:rPr>
           <w:rFonts w:asciiTheme="minorHAnsi" w:hAnsiTheme="minorHAnsi" w:cstheme="minorHAnsi"/>
         </w:rPr>
-        <w:t xml:space="preserve">por </w:t>
-      </w:r>
-      <w:proofErr w:type="spellStart"/>
-      <w:r>
-        <w:rPr>
-          <w:rFonts w:asciiTheme="minorHAnsi" w:hAnsiTheme="minorHAnsi" w:cstheme="minorHAnsi"/>
-        </w:rPr>
-        <w:t>youtube</w:t>
-      </w:r>
-      <w:proofErr w:type="spellEnd"/>
-      <w:r>
-        <w:rPr>
-          <w:rFonts w:asciiTheme="minorHAnsi" w:hAnsiTheme="minorHAnsi" w:cstheme="minorHAnsi"/>
-        </w:rPr>
-        <w:t xml:space="preserve"> </w:t>
+        <w:t xml:space="preserve">por youtube </w:t>
       </w:r>
       <w:r>
         <w:rPr>
@@ -406,6 +350,58 @@
                 <w:bCs/>
               </w:rPr>
               <w:t>FECHA</w:t>
+            </w:r>
+          </w:p>
+        </w:tc>
+      </w:tr>
+      <w:tr>
+        <w:tc>
+          <w:tcPr>
+            <w:tcW w:w="4414" w:type="dxa"/>
+          </w:tcPr>
+          <w:p>
+            <w:pPr>
+              <w:pStyle w:val="Default"/>
+              <w:rPr>
+                <w:rFonts w:asciiTheme="minorHAnsi" w:hAnsiTheme="minorHAnsi" w:cstheme="minorHAnsi"/>
+              </w:rPr>
+            </w:pPr>
+            <w:r>
+              <w:rPr>
+                <w:rFonts w:asciiTheme="minorHAnsi" w:hAnsiTheme="minorHAnsi" w:cstheme="minorHAnsi"/>
+              </w:rPr>
+              <w:t>Apertura de la convoc</w:t>
+            </w:r>
+            <w:r>
+              <w:rPr>
+                <w:rFonts w:asciiTheme="minorHAnsi" w:hAnsiTheme="minorHAnsi" w:cstheme="minorHAnsi"/>
+              </w:rPr>
+              <w:t>a</w:t>
+            </w:r>
+            <w:r>
+              <w:rPr>
+                <w:rFonts w:asciiTheme="minorHAnsi" w:hAnsiTheme="minorHAnsi" w:cstheme="minorHAnsi"/>
+              </w:rPr>
+              <w:t>toria</w:t>
+            </w:r>
+          </w:p>
+        </w:tc>
+        <w:tc>
+          <w:tcPr>
+            <w:tcW w:w="4414" w:type="dxa"/>
+          </w:tcPr>
+          <w:p>
+            <w:pPr>
+              <w:pStyle w:val="Default"/>
+              <w:rPr>
+                <w:rFonts w:asciiTheme="minorHAnsi" w:hAnsiTheme="minorHAnsi" w:cstheme="minorHAnsi"/>
+              </w:rPr>
+            </w:pPr>
+            <w:r>
+              <w:rPr>
+                <w:rFonts w:asciiTheme="minorHAnsi" w:hAnsiTheme="minorHAnsi" w:cstheme="minorHAnsi"/>
+              </w:rPr>
+              <w:t>Desde el 15 de agosto</w:t>
             </w:r>
           </w:p>
         </w:tc>
@@ -483,13 +479,7 @@
               <w:rPr>
                 <w:rFonts w:asciiTheme="minorHAnsi" w:hAnsiTheme="minorHAnsi" w:cstheme="minorHAnsi"/>
               </w:rPr>
-              <w:t>Notificación de aceptación</w:t>
-            </w:r>
-            <w:r>
-              <w:rPr>
-                <w:rFonts w:asciiTheme="minorHAnsi" w:hAnsiTheme="minorHAnsi" w:cstheme="minorHAnsi"/>
-              </w:rPr>
-              <w:t xml:space="preserve"> de trabajos</w:t>
+              <w:t>Notificación de aceptación de trabajos</w:t>
             </w:r>
           </w:p>
         </w:tc>
@@ -963,16 +953,8 @@
         <w:rPr>
           <w:rFonts w:asciiTheme="minorHAnsi" w:hAnsiTheme="minorHAnsi" w:cstheme="minorHAnsi"/>
         </w:rPr>
-        <w:t xml:space="preserve"> modalidad virtual a través de la transmisión en vivo en </w:t>
-      </w:r>
-      <w:proofErr w:type="spellStart"/>
-      <w:r>
-        <w:rPr>
-          <w:rFonts w:asciiTheme="minorHAnsi" w:hAnsiTheme="minorHAnsi" w:cstheme="minorHAnsi"/>
-        </w:rPr>
-        <w:t>youtube</w:t>
-      </w:r>
-      <w:proofErr w:type="spellEnd"/>
+        <w:t xml:space="preserve"> modalidad virtual a través de la transmisión en vivo en youtube</w:t>
+      </w:r>
       <w:r>
         <w:rPr>
           <w:rFonts w:asciiTheme="minorHAnsi" w:hAnsiTheme="minorHAnsi" w:cstheme="minorHAnsi"/>
@@ -1032,16 +1014,8 @@
         <w:rPr>
           <w:rFonts w:asciiTheme="minorHAnsi" w:hAnsiTheme="minorHAnsi" w:cstheme="minorHAnsi"/>
         </w:rPr>
-        <w:t xml:space="preserve"> </w:t>
-      </w:r>
-      <w:proofErr w:type="spellStart"/>
-      <w:r>
-        <w:rPr>
-          <w:rFonts w:asciiTheme="minorHAnsi" w:hAnsiTheme="minorHAnsi" w:cstheme="minorHAnsi"/>
-        </w:rPr>
-        <w:t>xxx</w:t>
-      </w:r>
-      <w:proofErr w:type="spellEnd"/>
+        <w:t xml:space="preserve"> xxx</w:t>
+      </w:r>
       <w:r>
         <w:rPr>
           <w:rFonts w:asciiTheme="minorHAnsi" w:hAnsiTheme="minorHAnsi" w:cstheme="minorHAnsi"/>
@@ -1233,39 +1207,6 @@
       <w:r>
         <w:rPr>
           <w:rFonts w:asciiTheme="minorHAnsi" w:hAnsiTheme="minorHAnsi" w:cstheme="minorHAnsi"/>
-        </w:rPr>
-        <w:t xml:space="preserve"> </w:t>
-      </w:r>
-      <w:r>
-        <w:rPr>
-          <w:rFonts w:asciiTheme="minorHAnsi" w:hAnsiTheme="minorHAnsi" w:cstheme="minorHAnsi"/>
-        </w:rPr>
-        <w:t xml:space="preserve">y </w:t>
-      </w:r>
-      <w:r>
-        <w:rPr>
-          <w:rFonts w:asciiTheme="minorHAnsi" w:hAnsiTheme="minorHAnsi" w:cstheme="minorHAnsi"/>
-        </w:rPr>
-        <w:t>su aplicación en el marco de</w:t>
-      </w:r>
-      <w:r>
-        <w:rPr>
-          <w:rFonts w:asciiTheme="minorHAnsi" w:hAnsiTheme="minorHAnsi" w:cstheme="minorHAnsi"/>
-        </w:rPr>
-        <w:t xml:space="preserve">l Plan Nacional de Desarrollo </w:t>
-      </w:r>
-      <w:r>
-        <w:rPr>
-          <w:rFonts w:asciiTheme="minorHAnsi" w:hAnsiTheme="minorHAnsi" w:cstheme="minorHAnsi"/>
-          <w:color w:val="auto"/>
-        </w:rPr>
-        <w:t>"Colombia, potencia mundial de la vida"</w:t>
-      </w:r>
-      <w:r>
-        <w:rPr>
-          <w:rFonts w:asciiTheme="minorHAnsi" w:hAnsiTheme="minorHAnsi" w:cstheme="minorHAnsi"/>
-          <w:i/>
-          <w:iCs/>
         </w:rPr>
         <w:t>.</w:t>
       </w:r>
@@ -1842,7 +1783,6 @@
           <w:sz w:val="23"/>
           <w:szCs w:val="23"/>
         </w:rPr>
-        <w:lastRenderedPageBreak/>
         <w:t xml:space="preserve">Encabezado: </w:t>
       </w:r>
       <w:r>
@@ -1881,6 +1821,7 @@
           <w:sz w:val="24"/>
           <w:szCs w:val="24"/>
         </w:rPr>
+        <w:lastRenderedPageBreak/>
         <w:t xml:space="preserve">Título del trabajo: en mayúsculas, negrita, alineación centralizada. </w:t>
       </w:r>
     </w:p>
@@ -2093,17 +2034,8 @@
           <w:sz w:val="23"/>
           <w:szCs w:val="23"/>
         </w:rPr>
-        <w:t xml:space="preserve">y cargar el resumen en formato Word o </w:t>
-      </w:r>
-      <w:proofErr w:type="spellStart"/>
-      <w:r>
-        <w:rPr>
-          <w:sz w:val="23"/>
-          <w:szCs w:val="23"/>
-        </w:rPr>
-        <w:t>pdf</w:t>
-      </w:r>
-      <w:proofErr w:type="spellEnd"/>
+        <w:t>y cargar el resumen en formato Word o pdf</w:t>
+      </w:r>
       <w:r>
         <w:rPr>
           <w:sz w:val="23"/>
@@ -2587,6 +2519,7 @@
           <w:sz w:val="24"/>
           <w:szCs w:val="24"/>
         </w:rPr>
+        <w:lastRenderedPageBreak/>
         <w:t>Aunque el Congreso dispone de los recursos audiovisuales necesario</w:t>
       </w:r>
       <w:r>
@@ -2650,37 +2583,12 @@
           <w:szCs w:val="23"/>
         </w:rPr>
       </w:pPr>
-      <w:proofErr w:type="spellStart"/>
-      <w:r>
-        <w:rPr>
-          <w:sz w:val="23"/>
-          <w:szCs w:val="23"/>
-        </w:rPr>
-        <w:t>Msc</w:t>
-      </w:r>
-      <w:proofErr w:type="spellEnd"/>
-      <w:r>
-        <w:rPr>
-          <w:sz w:val="23"/>
-          <w:szCs w:val="23"/>
-        </w:rPr>
-        <w:t xml:space="preserve">. Feres </w:t>
-      </w:r>
-      <w:proofErr w:type="spellStart"/>
-      <w:r>
-        <w:rPr>
-          <w:sz w:val="23"/>
-          <w:szCs w:val="23"/>
-        </w:rPr>
-        <w:t>Sahid</w:t>
-      </w:r>
-      <w:proofErr w:type="spellEnd"/>
-      <w:r>
-        <w:rPr>
-          <w:sz w:val="23"/>
-          <w:szCs w:val="23"/>
-        </w:rPr>
-        <w:t xml:space="preserve"> Castaño</w:t>
+      <w:r>
+        <w:rPr>
+          <w:sz w:val="23"/>
+          <w:szCs w:val="23"/>
+        </w:rPr>
+        <w:t>Msc. Feres Sahid Castaño</w:t>
       </w:r>
     </w:p>
     <w:p>
@@ -2696,21 +2604,12 @@
           <w:szCs w:val="23"/>
         </w:rPr>
       </w:pPr>
-      <w:proofErr w:type="spellStart"/>
-      <w:r>
-        <w:rPr>
-          <w:sz w:val="23"/>
-          <w:szCs w:val="23"/>
-        </w:rPr>
-        <w:t>Msc</w:t>
-      </w:r>
-      <w:proofErr w:type="spellEnd"/>
-      <w:r>
-        <w:rPr>
-          <w:sz w:val="23"/>
-          <w:szCs w:val="23"/>
-        </w:rPr>
-        <w:t>. Román Rodríguez</w:t>
+      <w:r>
+        <w:rPr>
+          <w:sz w:val="23"/>
+          <w:szCs w:val="23"/>
+        </w:rPr>
+        <w:t>Msc. Román Rodríguez</w:t>
       </w:r>
     </w:p>
     <w:p>
@@ -2726,21 +2625,12 @@
           <w:szCs w:val="23"/>
         </w:rPr>
       </w:pPr>
-      <w:proofErr w:type="spellStart"/>
-      <w:r>
-        <w:rPr>
-          <w:sz w:val="23"/>
-          <w:szCs w:val="23"/>
-        </w:rPr>
-        <w:t>Msc</w:t>
-      </w:r>
-      <w:proofErr w:type="spellEnd"/>
-      <w:r>
-        <w:rPr>
-          <w:sz w:val="23"/>
-          <w:szCs w:val="23"/>
-        </w:rPr>
-        <w:t>. Benjamín Pinzón Hoyos.</w:t>
+      <w:r>
+        <w:rPr>
+          <w:sz w:val="23"/>
+          <w:szCs w:val="23"/>
+        </w:rPr>
+        <w:t>Msc. Benjamín Pinzón Hoyos.</w:t>
       </w:r>
     </w:p>
     <w:p>
@@ -2756,21 +2646,12 @@
           <w:szCs w:val="23"/>
         </w:rPr>
       </w:pPr>
-      <w:proofErr w:type="spellStart"/>
-      <w:r>
-        <w:rPr>
-          <w:sz w:val="23"/>
-          <w:szCs w:val="23"/>
-        </w:rPr>
-        <w:t>Msc</w:t>
-      </w:r>
-      <w:proofErr w:type="spellEnd"/>
-      <w:r>
-        <w:rPr>
-          <w:sz w:val="23"/>
-          <w:szCs w:val="23"/>
-        </w:rPr>
-        <w:t>. Fabiola Pinzón Hoyos.</w:t>
+      <w:r>
+        <w:rPr>
+          <w:sz w:val="23"/>
+          <w:szCs w:val="23"/>
+        </w:rPr>
+        <w:t>Msc. Fabiola Pinzón Hoyos.</w:t>
       </w:r>
     </w:p>
     <w:p>
@@ -2790,21 +2671,12 @@
           <w:szCs w:val="24"/>
         </w:rPr>
       </w:pPr>
-      <w:proofErr w:type="spellStart"/>
-      <w:r>
-        <w:rPr>
-          <w:sz w:val="23"/>
-          <w:szCs w:val="23"/>
-        </w:rPr>
-        <w:t>Msc</w:t>
-      </w:r>
-      <w:proofErr w:type="spellEnd"/>
-      <w:r>
-        <w:rPr>
-          <w:sz w:val="23"/>
-          <w:szCs w:val="23"/>
-        </w:rPr>
-        <w:t>. Luis Flórez Rubio</w:t>
+      <w:r>
+        <w:rPr>
+          <w:sz w:val="23"/>
+          <w:szCs w:val="23"/>
+        </w:rPr>
+        <w:t>Msc. Luis Flórez Rubio</w:t>
       </w:r>
     </w:p>
     <w:p>
@@ -2907,23 +2779,13 @@
           <w:szCs w:val="23"/>
         </w:rPr>
       </w:pPr>
-      <w:proofErr w:type="spellStart"/>
-      <w:r>
-        <w:rPr>
-          <w:sz w:val="23"/>
-          <w:szCs w:val="23"/>
-        </w:rPr>
-        <w:t>Abstract</w:t>
-      </w:r>
-      <w:proofErr w:type="spellEnd"/>
-      <w:r>
-        <w:rPr>
-          <w:sz w:val="23"/>
-          <w:szCs w:val="23"/>
-        </w:rPr>
-        <w:t xml:space="preserve"> Key </w:t>
-      </w:r>
-      <w:proofErr w:type="spellStart"/>
+      <w:r>
+        <w:rPr>
+          <w:sz w:val="23"/>
+          <w:szCs w:val="23"/>
+        </w:rPr>
+        <w:t xml:space="preserve">Abstract Key </w:t>
+      </w:r>
       <w:r>
         <w:rPr>
           <w:sz w:val="23"/>
@@ -2938,7 +2800,6 @@
         </w:rPr>
         <w:t>ords</w:t>
       </w:r>
-      <w:proofErr w:type="spellEnd"/>
     </w:p>
     <w:p>
       <w:pPr>
@@ -3155,7 +3016,6 @@
         </w:rPr>
         <w:t xml:space="preserve">que hayan sido aceptados serán presentados en forma </w:t>
       </w:r>
-      <w:proofErr w:type="gramStart"/>
       <w:r>
         <w:rPr>
           <w:rFonts w:cstheme="minorHAnsi"/>
@@ -3172,17 +3032,7 @@
           <w:sz w:val="24"/>
           <w:szCs w:val="24"/>
         </w:rPr>
-        <w:t xml:space="preserve">  o</w:t>
-      </w:r>
-      <w:proofErr w:type="gramEnd"/>
-      <w:r>
-        <w:rPr>
-          <w:rFonts w:cstheme="minorHAnsi"/>
-          <w:color w:val="000000"/>
-          <w:sz w:val="24"/>
-          <w:szCs w:val="24"/>
-        </w:rPr>
-        <w:t xml:space="preserve"> virtual </w:t>
+        <w:t xml:space="preserve">  o virtual </w:t>
       </w:r>
       <w:r>
         <w:rPr>
@@ -3446,7 +3296,6 @@
           <w:sz w:val="24"/>
           <w:szCs w:val="24"/>
         </w:rPr>
-        <w:lastRenderedPageBreak/>
         <w:t xml:space="preserve">Impacto sobre la </w:t>
       </w:r>
       <w:r>
@@ -3480,6 +3329,7 @@
           <w:sz w:val="23"/>
           <w:szCs w:val="23"/>
         </w:rPr>
+        <w:lastRenderedPageBreak/>
         <w:t>Reconocimiento a los ponentes</w:t>
       </w:r>
       <w:r>

</xml_diff>